<commit_message>
added comment on jdk version
</commit_message>
<xml_diff>
--- a/guides/mallet_installation.docx
+++ b/guides/mallet_installation.docx
@@ -1004,7 +1004,29 @@
           <w:sz w:val="24"/>
           <w:szCs w:val="24"/>
         </w:rPr>
-        <w:t xml:space="preserve"> C:\Program Files\Java\jdk-11.0.6\bin) </w:t>
+        <w:t xml:space="preserve"> C:\Program Files\Java\</w:t>
+      </w:r>
+      <w:commentRangeStart w:id="0"/>
+      <w:r>
+        <w:rPr>
+          <w:sz w:val="24"/>
+          <w:szCs w:val="24"/>
+        </w:rPr>
+        <w:t>jdk-11.0.6</w:t>
+      </w:r>
+      <w:commentRangeEnd w:id="0"/>
+      <w:r>
+        <w:rPr>
+          <w:rStyle w:val="CommentReference"/>
+        </w:rPr>
+        <w:commentReference w:id="0"/>
+      </w:r>
+      <w:r>
+        <w:rPr>
+          <w:sz w:val="24"/>
+          <w:szCs w:val="24"/>
+        </w:rPr>
+        <w:t xml:space="preserve">\bin) </w:t>
       </w:r>
     </w:p>
     <w:p>
@@ -1112,7 +1134,7 @@
           <w:szCs w:val="24"/>
         </w:rPr>
       </w:pPr>
-      <w:hyperlink r:id="rId11" w:history="1">
+      <w:hyperlink r:id="rId15" w:history="1">
         <w:r>
           <w:rPr>
             <w:rStyle w:val="Hyperlink"/>
@@ -1131,7 +1153,7 @@
           <w:szCs w:val="24"/>
         </w:rPr>
       </w:pPr>
-      <w:hyperlink r:id="rId12" w:history="1">
+      <w:hyperlink r:id="rId16" w:history="1">
         <w:r>
           <w:rPr>
             <w:rStyle w:val="Hyperlink"/>
@@ -1149,7 +1171,7 @@
           <w:szCs w:val="24"/>
         </w:rPr>
       </w:pPr>
-      <w:hyperlink r:id="rId13" w:history="1">
+      <w:hyperlink r:id="rId17" w:history="1">
         <w:r>
           <w:rPr>
             <w:rStyle w:val="Hyperlink"/>
@@ -1176,6 +1198,53 @@
     </w:sectPr>
   </w:body>
 </w:document>
+</file>
+
+<file path=word/comments.xml><?xml version="1.0" encoding="utf-8"?>
+<w:comments xmlns:wpc="http://schemas.microsoft.com/office/word/2010/wordprocessingCanvas" xmlns:cx="http://schemas.microsoft.com/office/drawing/2014/chartex" xmlns:cx1="http://schemas.microsoft.com/office/drawing/2015/9/8/chartex" xmlns:cx2="http://schemas.microsoft.com/office/drawing/2015/10/21/chartex" xmlns:cx3="http://schemas.microsoft.com/office/drawing/2016/5/9/chartex" xmlns:cx4="http://schemas.microsoft.com/office/drawing/2016/5/10/chartex" xmlns:cx5="http://schemas.microsoft.com/office/drawing/2016/5/11/chartex" xmlns:cx6="http://schemas.microsoft.com/office/drawing/2016/5/12/chartex" xmlns:cx7="http://schemas.microsoft.com/office/drawing/2016/5/13/chartex" xmlns:cx8="http://schemas.microsoft.com/office/drawing/2016/5/14/chartex" xmlns:mc="http://schemas.openxmlformats.org/markup-compatibility/2006" xmlns:aink="http://schemas.microsoft.com/office/drawing/2016/ink" xmlns:am3d="http://schemas.microsoft.com/office/drawing/2017/model3d" xmlns:o="urn:schemas-microsoft-com:office:office" xmlns:r="http://schemas.openxmlformats.org/officeDocument/2006/relationships" xmlns:m="http://schemas.openxmlformats.org/officeDocument/2006/math" xmlns:v="urn:schemas-microsoft-com:vml" xmlns:wp14="http://schemas.microsoft.com/office/word/2010/wordprocessingDrawing" xmlns:wp="http://schemas.openxmlformats.org/drawingml/2006/wordprocessingDrawing" xmlns:w10="urn:schemas-microsoft-com:office:word" xmlns:w="http://schemas.openxmlformats.org/wordprocessingml/2006/main" xmlns:w14="http://schemas.microsoft.com/office/word/2010/wordml" xmlns:w15="http://schemas.microsoft.com/office/word/2012/wordml" xmlns:w16cex="http://schemas.microsoft.com/office/word/2018/wordml/cex" xmlns:w16cid="http://schemas.microsoft.com/office/word/2016/wordml/cid" xmlns:w16="http://schemas.microsoft.com/office/word/2018/wordml" xmlns:w16sdtdh="http://schemas.microsoft.com/office/word/2020/wordml/sdtdatahash" xmlns:w16se="http://schemas.microsoft.com/office/word/2015/wordml/symex" xmlns:wpg="http://schemas.microsoft.com/office/word/2010/wordprocessingGroup" xmlns:wpi="http://schemas.microsoft.com/office/word/2010/wordprocessingInk" xmlns:wne="http://schemas.microsoft.com/office/word/2006/wordml" xmlns:wps="http://schemas.microsoft.com/office/word/2010/wordprocessingShape" mc:Ignorable="w14 w15 w16se w16cid w16 w16cex w16sdtdh wp14">
+  <w:comment w:id="0" w:author="Lu Xinyi" w:date="2021-11-13T23:16:00Z" w:initials="LX">
+    <w:p>
+      <w:pPr>
+        <w:pStyle w:val="CommentText"/>
+      </w:pPr>
+      <w:r>
+        <w:rPr>
+          <w:rStyle w:val="CommentReference"/>
+        </w:rPr>
+        <w:annotationRef/>
+      </w:r>
+      <w:r>
+        <w:t xml:space="preserve">To be updated based on </w:t>
+      </w:r>
+      <w:proofErr w:type="spellStart"/>
+      <w:r>
+        <w:t>jdk</w:t>
+      </w:r>
+      <w:proofErr w:type="spellEnd"/>
+      <w:r>
+        <w:t xml:space="preserve"> version</w:t>
+      </w:r>
+    </w:p>
+  </w:comment>
+</w:comments>
+</file>
+
+<file path=word/commentsExtended.xml><?xml version="1.0" encoding="utf-8"?>
+<w15:commentsEx xmlns:wpc="http://schemas.microsoft.com/office/word/2010/wordprocessingCanvas" xmlns:cx="http://schemas.microsoft.com/office/drawing/2014/chartex" xmlns:cx1="http://schemas.microsoft.com/office/drawing/2015/9/8/chartex" xmlns:cx2="http://schemas.microsoft.com/office/drawing/2015/10/21/chartex" xmlns:cx3="http://schemas.microsoft.com/office/drawing/2016/5/9/chartex" xmlns:cx4="http://schemas.microsoft.com/office/drawing/2016/5/10/chartex" xmlns:cx5="http://schemas.microsoft.com/office/drawing/2016/5/11/chartex" xmlns:cx6="http://schemas.microsoft.com/office/drawing/2016/5/12/chartex" xmlns:cx7="http://schemas.microsoft.com/office/drawing/2016/5/13/chartex" xmlns:cx8="http://schemas.microsoft.com/office/drawing/2016/5/14/chartex" xmlns:mc="http://schemas.openxmlformats.org/markup-compatibility/2006" xmlns:aink="http://schemas.microsoft.com/office/drawing/2016/ink" xmlns:am3d="http://schemas.microsoft.com/office/drawing/2017/model3d" xmlns:o="urn:schemas-microsoft-com:office:office" xmlns:r="http://schemas.openxmlformats.org/officeDocument/2006/relationships" xmlns:m="http://schemas.openxmlformats.org/officeDocument/2006/math" xmlns:v="urn:schemas-microsoft-com:vml" xmlns:wp14="http://schemas.microsoft.com/office/word/2010/wordprocessingDrawing" xmlns:wp="http://schemas.openxmlformats.org/drawingml/2006/wordprocessingDrawing" xmlns:w10="urn:schemas-microsoft-com:office:word" xmlns:w="http://schemas.openxmlformats.org/wordprocessingml/2006/main" xmlns:w14="http://schemas.microsoft.com/office/word/2010/wordml" xmlns:w15="http://schemas.microsoft.com/office/word/2012/wordml" xmlns:w16cex="http://schemas.microsoft.com/office/word/2018/wordml/cex" xmlns:w16cid="http://schemas.microsoft.com/office/word/2016/wordml/cid" xmlns:w16="http://schemas.microsoft.com/office/word/2018/wordml" xmlns:w16sdtdh="http://schemas.microsoft.com/office/word/2020/wordml/sdtdatahash" xmlns:w16se="http://schemas.microsoft.com/office/word/2015/wordml/symex" xmlns:wpg="http://schemas.microsoft.com/office/word/2010/wordprocessingGroup" xmlns:wpi="http://schemas.microsoft.com/office/word/2010/wordprocessingInk" xmlns:wne="http://schemas.microsoft.com/office/word/2006/wordml" xmlns:wps="http://schemas.microsoft.com/office/word/2010/wordprocessingShape" mc:Ignorable="w14 w15 w16se w16cid w16 w16cex w16sdtdh wp14">
+  <w15:commentEx w15:paraId="101BC9AB" w15:done="0"/>
+</w15:commentsEx>
+</file>
+
+<file path=word/commentsExtensible.xml><?xml version="1.0" encoding="utf-8"?>
+<w16cex:commentsExtensible xmlns:wpc="http://schemas.microsoft.com/office/word/2010/wordprocessingCanvas" xmlns:cx="http://schemas.microsoft.com/office/drawing/2014/chartex" xmlns:cx1="http://schemas.microsoft.com/office/drawing/2015/9/8/chartex" xmlns:cx2="http://schemas.microsoft.com/office/drawing/2015/10/21/chartex" xmlns:cx3="http://schemas.microsoft.com/office/drawing/2016/5/9/chartex" xmlns:cx4="http://schemas.microsoft.com/office/drawing/2016/5/10/chartex" xmlns:cx5="http://schemas.microsoft.com/office/drawing/2016/5/11/chartex" xmlns:cx6="http://schemas.microsoft.com/office/drawing/2016/5/12/chartex" xmlns:cx7="http://schemas.microsoft.com/office/drawing/2016/5/13/chartex" xmlns:cx8="http://schemas.microsoft.com/office/drawing/2016/5/14/chartex" xmlns:mc="http://schemas.openxmlformats.org/markup-compatibility/2006" xmlns:aink="http://schemas.microsoft.com/office/drawing/2016/ink" xmlns:am3d="http://schemas.microsoft.com/office/drawing/2017/model3d" xmlns:o="urn:schemas-microsoft-com:office:office" xmlns:r="http://schemas.openxmlformats.org/officeDocument/2006/relationships" xmlns:m="http://schemas.openxmlformats.org/officeDocument/2006/math" xmlns:v="urn:schemas-microsoft-com:vml" xmlns:wp14="http://schemas.microsoft.com/office/word/2010/wordprocessingDrawing" xmlns:wp="http://schemas.openxmlformats.org/drawingml/2006/wordprocessingDrawing" xmlns:w10="urn:schemas-microsoft-com:office:word" xmlns:w="http://schemas.openxmlformats.org/wordprocessingml/2006/main" xmlns:w14="http://schemas.microsoft.com/office/word/2010/wordml" xmlns:w15="http://schemas.microsoft.com/office/word/2012/wordml" xmlns:w16cex="http://schemas.microsoft.com/office/word/2018/wordml/cex" xmlns:w16cid="http://schemas.microsoft.com/office/word/2016/wordml/cid" xmlns:w16="http://schemas.microsoft.com/office/word/2018/wordml" xmlns:w16sdtdh="http://schemas.microsoft.com/office/word/2020/wordml/sdtdatahash" xmlns:w16se="http://schemas.microsoft.com/office/word/2015/wordml/symex" xmlns:wpg="http://schemas.microsoft.com/office/word/2010/wordprocessingGroup" xmlns:wpi="http://schemas.microsoft.com/office/word/2010/wordprocessingInk" xmlns:wne="http://schemas.microsoft.com/office/word/2006/wordml" xmlns:wps="http://schemas.microsoft.com/office/word/2010/wordprocessingShape" mc:Ignorable="w14 w15 w16se w16cid w16 w16cex w16sdtdh wp14">
+  <w16cex:commentExtensible w16cex:durableId="253AC5D0" w16cex:dateUtc="2021-11-13T15:16:00Z"/>
+</w16cex:commentsExtensible>
+</file>
+
+<file path=word/commentsIds.xml><?xml version="1.0" encoding="utf-8"?>
+<w16cid:commentsIds xmlns:wpc="http://schemas.microsoft.com/office/word/2010/wordprocessingCanvas" xmlns:cx="http://schemas.microsoft.com/office/drawing/2014/chartex" xmlns:cx1="http://schemas.microsoft.com/office/drawing/2015/9/8/chartex" xmlns:cx2="http://schemas.microsoft.com/office/drawing/2015/10/21/chartex" xmlns:cx3="http://schemas.microsoft.com/office/drawing/2016/5/9/chartex" xmlns:cx4="http://schemas.microsoft.com/office/drawing/2016/5/10/chartex" xmlns:cx5="http://schemas.microsoft.com/office/drawing/2016/5/11/chartex" xmlns:cx6="http://schemas.microsoft.com/office/drawing/2016/5/12/chartex" xmlns:cx7="http://schemas.microsoft.com/office/drawing/2016/5/13/chartex" xmlns:cx8="http://schemas.microsoft.com/office/drawing/2016/5/14/chartex" xmlns:mc="http://schemas.openxmlformats.org/markup-compatibility/2006" xmlns:aink="http://schemas.microsoft.com/office/drawing/2016/ink" xmlns:am3d="http://schemas.microsoft.com/office/drawing/2017/model3d" xmlns:o="urn:schemas-microsoft-com:office:office" xmlns:r="http://schemas.openxmlformats.org/officeDocument/2006/relationships" xmlns:m="http://schemas.openxmlformats.org/officeDocument/2006/math" xmlns:v="urn:schemas-microsoft-com:vml" xmlns:wp14="http://schemas.microsoft.com/office/word/2010/wordprocessingDrawing" xmlns:wp="http://schemas.openxmlformats.org/drawingml/2006/wordprocessingDrawing" xmlns:w10="urn:schemas-microsoft-com:office:word" xmlns:w="http://schemas.openxmlformats.org/wordprocessingml/2006/main" xmlns:w14="http://schemas.microsoft.com/office/word/2010/wordml" xmlns:w15="http://schemas.microsoft.com/office/word/2012/wordml" xmlns:w16cex="http://schemas.microsoft.com/office/word/2018/wordml/cex" xmlns:w16cid="http://schemas.microsoft.com/office/word/2016/wordml/cid" xmlns:w16="http://schemas.microsoft.com/office/word/2018/wordml" xmlns:w16sdtdh="http://schemas.microsoft.com/office/word/2020/wordml/sdtdatahash" xmlns:w16se="http://schemas.microsoft.com/office/word/2015/wordml/symex" xmlns:wpg="http://schemas.microsoft.com/office/word/2010/wordprocessingGroup" xmlns:wpi="http://schemas.microsoft.com/office/word/2010/wordprocessingInk" xmlns:wne="http://schemas.microsoft.com/office/word/2006/wordml" xmlns:wps="http://schemas.microsoft.com/office/word/2010/wordprocessingShape" mc:Ignorable="w14 w15 w16se w16cid w16 w16cex w16sdtdh wp14">
+  <w16cid:commentId w16cid:paraId="101BC9AB" w16cid:durableId="253AC5D0"/>
+</w16cid:commentsIds>
 </file>
 
 <file path=word/numbering.xml><?xml version="1.0" encoding="utf-8"?>
@@ -1365,6 +1434,14 @@
     <w:abstractNumId w:val="1"/>
   </w:num>
 </w:numbering>
+</file>
+
+<file path=word/people.xml><?xml version="1.0" encoding="utf-8"?>
+<w15:people xmlns:wpc="http://schemas.microsoft.com/office/word/2010/wordprocessingCanvas" xmlns:cx="http://schemas.microsoft.com/office/drawing/2014/chartex" xmlns:cx1="http://schemas.microsoft.com/office/drawing/2015/9/8/chartex" xmlns:cx2="http://schemas.microsoft.com/office/drawing/2015/10/21/chartex" xmlns:cx3="http://schemas.microsoft.com/office/drawing/2016/5/9/chartex" xmlns:cx4="http://schemas.microsoft.com/office/drawing/2016/5/10/chartex" xmlns:cx5="http://schemas.microsoft.com/office/drawing/2016/5/11/chartex" xmlns:cx6="http://schemas.microsoft.com/office/drawing/2016/5/12/chartex" xmlns:cx7="http://schemas.microsoft.com/office/drawing/2016/5/13/chartex" xmlns:cx8="http://schemas.microsoft.com/office/drawing/2016/5/14/chartex" xmlns:mc="http://schemas.openxmlformats.org/markup-compatibility/2006" xmlns:aink="http://schemas.microsoft.com/office/drawing/2016/ink" xmlns:am3d="http://schemas.microsoft.com/office/drawing/2017/model3d" xmlns:o="urn:schemas-microsoft-com:office:office" xmlns:r="http://schemas.openxmlformats.org/officeDocument/2006/relationships" xmlns:m="http://schemas.openxmlformats.org/officeDocument/2006/math" xmlns:v="urn:schemas-microsoft-com:vml" xmlns:wp14="http://schemas.microsoft.com/office/word/2010/wordprocessingDrawing" xmlns:wp="http://schemas.openxmlformats.org/drawingml/2006/wordprocessingDrawing" xmlns:w10="urn:schemas-microsoft-com:office:word" xmlns:w="http://schemas.openxmlformats.org/wordprocessingml/2006/main" xmlns:w14="http://schemas.microsoft.com/office/word/2010/wordml" xmlns:w15="http://schemas.microsoft.com/office/word/2012/wordml" xmlns:w16cex="http://schemas.microsoft.com/office/word/2018/wordml/cex" xmlns:w16cid="http://schemas.microsoft.com/office/word/2016/wordml/cid" xmlns:w16="http://schemas.microsoft.com/office/word/2018/wordml" xmlns:w16sdtdh="http://schemas.microsoft.com/office/word/2020/wordml/sdtdatahash" xmlns:w16se="http://schemas.microsoft.com/office/word/2015/wordml/symex" xmlns:wpg="http://schemas.microsoft.com/office/word/2010/wordprocessingGroup" xmlns:wpi="http://schemas.microsoft.com/office/word/2010/wordprocessingInk" xmlns:wne="http://schemas.microsoft.com/office/word/2006/wordml" xmlns:wps="http://schemas.microsoft.com/office/word/2010/wordprocessingShape" mc:Ignorable="w14 w15 w16se w16cid w16 w16cex w16sdtdh wp14">
+  <w15:person w15:author="Lu Xinyi">
+    <w15:presenceInfo w15:providerId="AD" w15:userId="S::e0421231@u.nus.edu::07964462-aa2a-4cf9-8896-114c3faee73d"/>
+  </w15:person>
+</w15:people>
 </file>
 
 <file path=word/styles.xml><?xml version="1.0" encoding="utf-8"?>

</xml_diff>